<commit_message>
Small changes to files
Changed dates on minutes to stop them updating to today's date when file opened
More updating of MS doc
</commit_message>
<xml_diff>
--- a/docs/2022-12-30_meeting_minutes.docx
+++ b/docs/2022-12-30_meeting_minutes.docx
@@ -227,75 +227,15 @@
                 <w:r>
                   <w:rPr>
                     <w:rStyle w:val="SubtitleChar"/>
-                    <w:rFonts w:ascii="Arial" w:hAnsi="Arial" w:cs="Arial"/>
                     <w:b w:val="0"/>
                   </w:rPr>
-                  <w:fldChar w:fldCharType="begin"/>
+                  <w:t>D</w:t>
                 </w:r>
                 <w:r>
                   <w:rPr>
                     <w:rStyle w:val="SubtitleChar"/>
-                    <w:rFonts w:ascii="Arial" w:hAnsi="Arial" w:cs="Arial"/>
-                    <w:b w:val="0"/>
                   </w:rPr>
-                  <w:instrText xml:space="preserve"> DATE  \@ "MMMM d"  \* MERGEFORMAT </w:instrText>
-                </w:r>
-                <w:r>
-                  <w:rPr>
-                    <w:rStyle w:val="SubtitleChar"/>
-                    <w:rFonts w:ascii="Arial" w:hAnsi="Arial" w:cs="Arial"/>
-                    <w:b w:val="0"/>
-                  </w:rPr>
-                  <w:fldChar w:fldCharType="separate"/>
-                </w:r>
-                <w:r>
-                  <w:rPr>
-                    <w:rStyle w:val="SubtitleChar"/>
-                    <w:rFonts w:ascii="Arial" w:hAnsi="Arial" w:cs="Arial"/>
-                    <w:b w:val="0"/>
-                    <w:noProof/>
-                  </w:rPr>
-                  <w:t>December</w:t>
-                </w:r>
-                <w:r>
-                  <w:rPr>
-                    <w:rStyle w:val="SubtitleChar"/>
-                    <w:rFonts w:ascii="Arial" w:hAnsi="Arial" w:cs="Arial"/>
-                    <w:b w:val="0"/>
-                  </w:rPr>
-                  <w:fldChar w:fldCharType="end"/>
-                </w:r>
-                <w:r>
-                  <w:rPr>
-                    <w:rStyle w:val="SubtitleChar"/>
-                    <w:rFonts w:ascii="Arial" w:hAnsi="Arial" w:cs="Arial"/>
-                    <w:b w:val="0"/>
-                  </w:rPr>
-                  <w:t xml:space="preserve"> </w:t>
-                </w:r>
-                <w:r>
-                  <w:rPr>
-                    <w:rStyle w:val="SubtitleChar"/>
-                    <w:rFonts w:ascii="Arial" w:hAnsi="Arial" w:cs="Arial"/>
-                    <w:b w:val="0"/>
-                  </w:rPr>
-                  <w:t>2</w:t>
-                </w:r>
-                <w:r>
-                  <w:rPr>
-                    <w:rStyle w:val="SubtitleChar"/>
-                    <w:rFonts w:ascii="Arial" w:hAnsi="Arial" w:cs="Arial"/>
-                    <w:b w:val="0"/>
-                  </w:rPr>
-                  <w:t>02</w:t>
-                </w:r>
-                <w:r>
-                  <w:rPr>
-                    <w:rStyle w:val="SubtitleChar"/>
-                    <w:rFonts w:ascii="Arial" w:hAnsi="Arial" w:cs="Arial"/>
-                    <w:b w:val="0"/>
-                  </w:rPr>
-                  <w:t>2</w:t>
+                  <w:t>ECEMBER 30, 2022</w:t>
                 </w:r>
               </w:p>
             </w:sdtContent>
@@ -3262,6 +3202,7 @@
     <w:sig w:usb0="E0002EFF" w:usb1="C000785B" w:usb2="00000009" w:usb3="00000000" w:csb0="000001FF" w:csb1="00000000"/>
   </w:font>
   <w:font w:name="Calibri">
+    <w:altName w:val="Calibri"/>
     <w:panose1 w:val="020F0502020204030204"/>
     <w:charset w:val="00"/>
     <w:family w:val="swiss"/>
@@ -3277,6 +3218,7 @@
     <w:sig w:usb0="E00002FF" w:usb1="6AC7FDFB" w:usb2="08000012" w:usb3="00000000" w:csb0="0002009F" w:csb1="00000000"/>
   </w:font>
   <w:font w:name="Courier New">
+    <w:altName w:val="Courier New PSMT"/>
     <w:panose1 w:val="02070309020205020404"/>
     <w:charset w:val="00"/>
     <w:family w:val="modern"/>
@@ -3285,15 +3227,15 @@
   </w:font>
   <w:font w:name="Wingdings">
     <w:panose1 w:val="05000000000000000000"/>
-    <w:charset w:val="02"/>
-    <w:family w:val="auto"/>
+    <w:charset w:val="4D"/>
+    <w:family w:val="decorative"/>
     <w:pitch w:val="variable"/>
-    <w:sig w:usb0="00000000" w:usb1="10000000" w:usb2="00000000" w:usb3="00000000" w:csb0="80000000" w:csb1="00000000"/>
+    <w:sig w:usb0="00000003" w:usb1="00000000" w:usb2="00000000" w:usb3="00000000" w:csb0="80000001" w:csb1="00000000"/>
   </w:font>
   <w:font w:name="Symbol">
     <w:panose1 w:val="05050102010706020507"/>
     <w:charset w:val="02"/>
-    <w:family w:val="roman"/>
+    <w:family w:val="decorative"/>
     <w:pitch w:val="variable"/>
     <w:sig w:usb0="00000000" w:usb1="10000000" w:usb2="00000000" w:usb3="00000000" w:csb0="80000000" w:csb1="00000000"/>
   </w:font>
@@ -3302,7 +3244,7 @@
     <w:charset w:val="00"/>
     <w:family w:val="swiss"/>
     <w:pitch w:val="variable"/>
-    <w:sig w:usb0="E0002EFF" w:usb1="C000785B" w:usb2="00000009" w:usb3="00000000" w:csb0="000001FF" w:csb1="00000000"/>
+    <w:sig w:usb0="E0002AFF" w:usb1="C0007843" w:usb2="00000009" w:usb3="00000000" w:csb0="000001FF" w:csb1="00000000"/>
   </w:font>
   <w:font w:name="MS Gothic">
     <w:altName w:val="ＭＳ ゴシック"/>
@@ -3345,6 +3287,7 @@
   </w:compat>
   <w:rsids>
     <w:rsidRoot w:val="0071676C"/>
+    <w:rsid w:val="002E39B0"/>
     <w:rsid w:val="00463ED9"/>
     <w:rsid w:val="0071676C"/>
     <w:rsid w:val="007424A6"/>

</xml_diff>